<commit_message>
Add authors in text
</commit_message>
<xml_diff>
--- a/Presentation scope.docx
+++ b/Presentation scope.docx
@@ -1,23 +1,25 @@
 
 <file path=word/document.xml><?xml version="1.0" encoding="utf-8"?>
-<w:document xmlns:wpc="http://schemas.microsoft.com/office/word/2010/wordprocessingCanvas" xmlns:cx="http://schemas.microsoft.com/office/drawing/2014/chartex" xmlns:cx1="http://schemas.microsoft.com/office/drawing/2015/9/8/chartex" xmlns:cx2="http://schemas.microsoft.com/office/drawing/2015/10/21/chartex" xmlns:cx3="http://schemas.microsoft.com/office/drawing/2016/5/9/chartex" xmlns:cx4="http://schemas.microsoft.com/office/drawing/2016/5/10/chartex" xmlns:cx5="http://schemas.microsoft.com/office/drawing/2016/5/11/chartex" xmlns:cx6="http://schemas.microsoft.com/office/drawing/2016/5/12/chartex" xmlns:cx7="http://schemas.microsoft.com/office/drawing/2016/5/13/chartex" xmlns:cx8="http://schemas.microsoft.com/office/drawing/2016/5/14/chartex" xmlns:mc="http://schemas.openxmlformats.org/markup-compatibility/2006" xmlns:aink="http://schemas.microsoft.com/office/drawing/2016/ink" xmlns:am3d="http://schemas.microsoft.com/office/drawing/2017/model3d" xmlns:o="urn:schemas-microsoft-com:office:office" xmlns:oel="http://schemas.microsoft.com/office/2019/extlst" xmlns:r="http://schemas.openxmlformats.org/officeDocument/2006/relationships" xmlns:m="http://schemas.openxmlformats.org/officeDocument/2006/math" xmlns:v="urn:schemas-microsoft-com:vml" xmlns:wp14="http://schemas.microsoft.com/office/word/2010/wordprocessingDrawing" xmlns:wp="http://schemas.openxmlformats.org/drawingml/2006/wordprocessingDrawing" xmlns:w10="urn:schemas-microsoft-com:office:word" xmlns:w="http://schemas.openxmlformats.org/wordprocessingml/2006/main" xmlns:w14="http://schemas.microsoft.com/office/word/2010/wordml" xmlns:w15="http://schemas.microsoft.com/office/word/2012/wordml" xmlns:w16cex="http://schemas.microsoft.com/office/word/2018/wordml/cex" xmlns:w16cid="http://schemas.microsoft.com/office/word/2016/wordml/cid" xmlns:w16="http://schemas.microsoft.com/office/word/2018/wordml" xmlns:w16sdtdh="http://schemas.microsoft.com/office/word/2020/wordml/sdtdatahash" xmlns:w16se="http://schemas.microsoft.com/office/word/2015/wordml/symex" xmlns:wpg="http://schemas.microsoft.com/office/word/2010/wordprocessingGroup" xmlns:wpi="http://schemas.microsoft.com/office/word/2010/wordprocessingInk" xmlns:wne="http://schemas.microsoft.com/office/word/2006/wordml" xmlns:wps="http://schemas.microsoft.com/office/word/2010/wordprocessingShape" mc:Ignorable="w14 w15 w16se w16cid w16 w16cex w16sdtdh wp14">
+<w:document xmlns:wpc="http://schemas.microsoft.com/office/word/2010/wordprocessingCanvas" xmlns:cx="http://schemas.microsoft.com/office/drawing/2014/chartex" xmlns:cx1="http://schemas.microsoft.com/office/drawing/2015/9/8/chartex" xmlns:cx2="http://schemas.microsoft.com/office/drawing/2015/10/21/chartex" xmlns:cx3="http://schemas.microsoft.com/office/drawing/2016/5/9/chartex" xmlns:cx4="http://schemas.microsoft.com/office/drawing/2016/5/10/chartex" xmlns:cx5="http://schemas.microsoft.com/office/drawing/2016/5/11/chartex" xmlns:cx6="http://schemas.microsoft.com/office/drawing/2016/5/12/chartex" xmlns:cx7="http://schemas.microsoft.com/office/drawing/2016/5/13/chartex" xmlns:cx8="http://schemas.microsoft.com/office/drawing/2016/5/14/chartex" xmlns:mc="http://schemas.openxmlformats.org/markup-compatibility/2006" xmlns:aink="http://schemas.microsoft.com/office/drawing/2016/ink" xmlns:am3d="http://schemas.microsoft.com/office/drawing/2017/model3d" xmlns:o="urn:schemas-microsoft-com:office:office" xmlns:r="http://schemas.openxmlformats.org/officeDocument/2006/relationships" xmlns:m="http://schemas.openxmlformats.org/officeDocument/2006/math" xmlns:v="urn:schemas-microsoft-com:vml" xmlns:wp14="http://schemas.microsoft.com/office/word/2010/wordprocessingDrawing" xmlns:wp="http://schemas.openxmlformats.org/drawingml/2006/wordprocessingDrawing" xmlns:w10="urn:schemas-microsoft-com:office:word" xmlns:w="http://schemas.openxmlformats.org/wordprocessingml/2006/main" xmlns:w14="http://schemas.microsoft.com/office/word/2010/wordml" xmlns:w15="http://schemas.microsoft.com/office/word/2012/wordml" xmlns:w16cex="http://schemas.microsoft.com/office/word/2018/wordml/cex" xmlns:w16cid="http://schemas.microsoft.com/office/word/2016/wordml/cid" xmlns:w16="http://schemas.microsoft.com/office/word/2018/wordml" xmlns:w16sdtdh="http://schemas.microsoft.com/office/word/2020/wordml/sdtdatahash" xmlns:w16se="http://schemas.microsoft.com/office/word/2015/wordml/symex" xmlns:wpg="http://schemas.microsoft.com/office/word/2010/wordprocessingGroup" xmlns:wpi="http://schemas.microsoft.com/office/word/2010/wordprocessingInk" xmlns:wne="http://schemas.microsoft.com/office/word/2006/wordml" xmlns:wps="http://schemas.microsoft.com/office/word/2010/wordprocessingShape" mc:Ignorable="w14 w15 w16se w16cid w16 w16cex w16sdtdh wp14">
   <w:body>
     <w:p>
       <w:pPr>
         <w:rPr>
-          <w:rStyle w:val="TitleChar"/>
-        </w:rPr>
-      </w:pPr>
-      <w:r>
-        <w:rPr>
-          <w:rStyle w:val="TitleChar"/>
+          <w:rStyle w:val="a5"/>
+          <w:lang w:val="en-US"/>
+        </w:rPr>
+      </w:pPr>
+      <w:r>
+        <w:rPr>
+          <w:rStyle w:val="a5"/>
           <w:lang w:val="en-US"/>
         </w:rPr>
         <w:t>Harnessing Human Potential: The Equal Importance of Soft and Hard Skills</w:t>
       </w:r>
       <w:r>
         <w:rPr>
-          <w:rStyle w:val="TitleChar"/>
+          <w:rStyle w:val="a5"/>
+          <w:lang w:val="en-US"/>
         </w:rPr>
         <w:t xml:space="preserve">. </w:t>
       </w:r>
@@ -25,7 +27,8 @@
     <w:p>
       <w:pPr>
         <w:rPr>
-          <w:rStyle w:val="TitleChar"/>
+          <w:rStyle w:val="a5"/>
+          <w:lang w:val="en-US"/>
         </w:rPr>
       </w:pPr>
     </w:p>
@@ -55,7 +58,7 @@
     </w:p>
     <w:p>
       <w:pPr>
-        <w:pStyle w:val="ListParagraph"/>
+        <w:pStyle w:val="a3"/>
         <w:numPr>
           <w:ilvl w:val="0"/>
           <w:numId w:val="1"/>
@@ -73,7 +76,7 @@
     </w:p>
     <w:p>
       <w:pPr>
-        <w:pStyle w:val="ListParagraph"/>
+        <w:pStyle w:val="a3"/>
         <w:numPr>
           <w:ilvl w:val="0"/>
           <w:numId w:val="1"/>
@@ -122,7 +125,7 @@
     </w:p>
     <w:p>
       <w:pPr>
-        <w:pStyle w:val="ListParagraph"/>
+        <w:pStyle w:val="a3"/>
         <w:numPr>
           <w:ilvl w:val="0"/>
           <w:numId w:val="2"/>
@@ -140,7 +143,7 @@
     </w:p>
     <w:p>
       <w:pPr>
-        <w:pStyle w:val="ListParagraph"/>
+        <w:pStyle w:val="a3"/>
         <w:numPr>
           <w:ilvl w:val="0"/>
           <w:numId w:val="2"/>
@@ -158,7 +161,7 @@
     </w:p>
     <w:p>
       <w:pPr>
-        <w:pStyle w:val="ListParagraph"/>
+        <w:pStyle w:val="a3"/>
         <w:numPr>
           <w:ilvl w:val="0"/>
           <w:numId w:val="2"/>
@@ -221,7 +224,7 @@
     </w:p>
     <w:p>
       <w:pPr>
-        <w:pStyle w:val="ListParagraph"/>
+        <w:pStyle w:val="a3"/>
         <w:numPr>
           <w:ilvl w:val="0"/>
           <w:numId w:val="3"/>
@@ -240,7 +243,7 @@
     </w:p>
     <w:p>
       <w:pPr>
-        <w:pStyle w:val="ListParagraph"/>
+        <w:pStyle w:val="a3"/>
         <w:numPr>
           <w:ilvl w:val="0"/>
           <w:numId w:val="3"/>
@@ -274,7 +277,7 @@
     </w:p>
     <w:p>
       <w:pPr>
-        <w:pStyle w:val="ListParagraph"/>
+        <w:pStyle w:val="a3"/>
         <w:numPr>
           <w:ilvl w:val="0"/>
           <w:numId w:val="4"/>
@@ -292,7 +295,7 @@
     </w:p>
     <w:p>
       <w:pPr>
-        <w:pStyle w:val="ListParagraph"/>
+        <w:pStyle w:val="a3"/>
         <w:numPr>
           <w:ilvl w:val="0"/>
           <w:numId w:val="4"/>
@@ -323,7 +326,7 @@
     </w:p>
     <w:p>
       <w:pPr>
-        <w:pStyle w:val="ListParagraph"/>
+        <w:pStyle w:val="a3"/>
         <w:numPr>
           <w:ilvl w:val="0"/>
           <w:numId w:val="5"/>
@@ -342,7 +345,7 @@
     </w:p>
     <w:p>
       <w:pPr>
-        <w:pStyle w:val="ListParagraph"/>
+        <w:pStyle w:val="a3"/>
         <w:numPr>
           <w:ilvl w:val="0"/>
           <w:numId w:val="5"/>
@@ -360,7 +363,7 @@
     </w:p>
     <w:p>
       <w:pPr>
-        <w:pStyle w:val="ListParagraph"/>
+        <w:pStyle w:val="a3"/>
         <w:numPr>
           <w:ilvl w:val="0"/>
           <w:numId w:val="5"/>
@@ -482,7 +485,7 @@
     </w:p>
     <w:p>
       <w:pPr>
-        <w:pStyle w:val="ListParagraph"/>
+        <w:pStyle w:val="a3"/>
         <w:numPr>
           <w:ilvl w:val="0"/>
           <w:numId w:val="7"/>
@@ -500,7 +503,7 @@
     </w:p>
     <w:p>
       <w:pPr>
-        <w:pStyle w:val="ListParagraph"/>
+        <w:pStyle w:val="a3"/>
         <w:numPr>
           <w:ilvl w:val="0"/>
           <w:numId w:val="7"/>
@@ -624,19 +627,19 @@
     </w:p>
     <w:p>
       <w:pPr>
-        <w:pStyle w:val="Title"/>
+        <w:pStyle w:val="a4"/>
         <w:numPr>
           <w:ilvl w:val="0"/>
           <w:numId w:val="9"/>
         </w:numPr>
         <w:rPr>
-          <w:rStyle w:val="IntenseReference"/>
-          <w:lang w:val="en-US"/>
-        </w:rPr>
-      </w:pPr>
-      <w:r>
-        <w:rPr>
-          <w:rStyle w:val="IntenseReference"/>
+          <w:rStyle w:val="ad"/>
+          <w:lang w:val="en-US"/>
+        </w:rPr>
+      </w:pPr>
+      <w:r>
+        <w:rPr>
+          <w:rStyle w:val="ad"/>
           <w:lang w:val="en-US"/>
         </w:rPr>
         <w:t>Introduction</w:t>
@@ -654,177 +657,221 @@
         <w:spacing w:before="100" w:beforeAutospacing="1" w:after="100" w:afterAutospacing="1" w:line="240" w:lineRule="auto"/>
         <w:outlineLvl w:val="2"/>
         <w:rPr>
-          <w:rStyle w:val="Heading4Char"/>
-          <w:sz w:val="24"/>
-          <w:szCs w:val="24"/>
-          <w:lang w:val="en-US"/>
-        </w:rPr>
-      </w:pPr>
-      <w:r>
-        <w:rPr>
-          <w:rStyle w:val="Heading4Char"/>
-          <w:sz w:val="24"/>
-          <w:szCs w:val="24"/>
-          <w:lang w:val="en-US"/>
-        </w:rPr>
-        <w:t xml:space="preserve">1.0 - </w:t>
-      </w:r>
-      <w:r>
-        <w:rPr>
-          <w:rStyle w:val="Heading4Char"/>
-          <w:sz w:val="24"/>
-          <w:szCs w:val="24"/>
-          <w:lang w:val="en-US"/>
-        </w:rPr>
-        <w:t>Opening Hook + Personal Introduction (30–40 seconds)</w:t>
-      </w:r>
-    </w:p>
-    <w:p>
-      <w:pPr>
-        <w:pStyle w:val="NormalWeb"/>
-        <w:rPr>
-          <w:color w:val="000000"/>
-        </w:rPr>
-      </w:pPr>
-      <w:r>
-        <w:rPr>
-          <w:rStyle w:val="Emphasis"/>
-          <w:rFonts w:eastAsiaTheme="majorEastAsia"/>
-          <w:color w:val="000000"/>
-        </w:rPr>
-        <w:t>"Imagine being the most technically skilled person in your team, but still struggling to have your ideas heard or projects succeed. Sounds frustrating, right? That’s the problem we’re here to discuss today: the hidden gap between hard skills and soft skills, and why the latter is just as crucial for real-world success."</w:t>
-      </w:r>
-    </w:p>
-    <w:p>
-      <w:pPr>
-        <w:pStyle w:val="NormalWeb"/>
-        <w:rPr>
-          <w:color w:val="000000"/>
-        </w:rPr>
-      </w:pPr>
-      <w:r>
-        <w:rPr>
-          <w:rStyle w:val="Emphasis"/>
-          <w:rFonts w:eastAsiaTheme="majorEastAsia"/>
-          <w:color w:val="000000"/>
-        </w:rPr>
-        <w:t xml:space="preserve">"We are </w:t>
-      </w:r>
-      <w:proofErr w:type="spellStart"/>
-      <w:r>
-        <w:rPr>
-          <w:rStyle w:val="Emphasis"/>
-          <w:rFonts w:eastAsiaTheme="majorEastAsia"/>
-          <w:color w:val="000000"/>
-        </w:rPr>
-        <w:t>Rodion</w:t>
-      </w:r>
-      <w:proofErr w:type="spellEnd"/>
-      <w:r>
-        <w:rPr>
-          <w:rStyle w:val="Emphasis"/>
-          <w:rFonts w:eastAsiaTheme="majorEastAsia"/>
-          <w:color w:val="000000"/>
+          <w:rStyle w:val="40"/>
+          <w:sz w:val="40"/>
+          <w:szCs w:val="40"/>
+          <w:lang w:val="en-US"/>
+        </w:rPr>
+      </w:pPr>
+      <w:r>
+        <w:rPr>
+          <w:rStyle w:val="40"/>
+          <w:sz w:val="40"/>
+          <w:szCs w:val="40"/>
+          <w:lang w:val="en-US"/>
+        </w:rPr>
+        <w:t>Ivan</w:t>
+      </w:r>
+      <w:r>
+        <w:rPr>
+          <w:rStyle w:val="40"/>
+          <w:sz w:val="40"/>
+          <w:szCs w:val="40"/>
+          <w:lang w:val="en-US"/>
+        </w:rPr>
+        <w:t>:</w:t>
+      </w:r>
+      <w:r>
+        <w:rPr>
+          <w:rStyle w:val="40"/>
+          <w:sz w:val="40"/>
+          <w:szCs w:val="40"/>
+          <w:lang w:val="en-US"/>
         </w:rPr>
         <w:t xml:space="preserve"> </w:t>
       </w:r>
-      <w:proofErr w:type="spellStart"/>
-      <w:r>
-        <w:rPr>
-          <w:rStyle w:val="Emphasis"/>
-          <w:rFonts w:eastAsiaTheme="majorEastAsia"/>
-          <w:color w:val="000000"/>
-        </w:rPr>
-        <w:t>Matvieiev</w:t>
-      </w:r>
-      <w:proofErr w:type="spellEnd"/>
-      <w:r>
-        <w:rPr>
-          <w:rStyle w:val="Emphasis"/>
-          <w:rFonts w:eastAsiaTheme="majorEastAsia"/>
-          <w:color w:val="000000"/>
-        </w:rPr>
-        <w:t xml:space="preserve"> and Ivan </w:t>
-      </w:r>
-      <w:proofErr w:type="spellStart"/>
-      <w:r>
-        <w:rPr>
-          <w:rStyle w:val="Emphasis"/>
-          <w:rFonts w:eastAsiaTheme="majorEastAsia"/>
-          <w:color w:val="000000"/>
-        </w:rPr>
-        <w:t>Lunevskiu</w:t>
-      </w:r>
-      <w:proofErr w:type="spellEnd"/>
-      <w:r>
-        <w:rPr>
-          <w:rStyle w:val="Emphasis"/>
-          <w:rFonts w:eastAsiaTheme="majorEastAsia"/>
-          <w:color w:val="000000"/>
-        </w:rPr>
-        <w:t>, first-year students of Software Engineering, and today we’ll explore why mastering soft skills is essential, even for those of us just starting our careers."</w:t>
-      </w:r>
-    </w:p>
-    <w:p>
-      <w:pPr>
-        <w:rPr>
-          <w:lang w:val="en-US"/>
-        </w:rPr>
-      </w:pPr>
     </w:p>
     <w:p>
       <w:pPr>
         <w:spacing w:before="100" w:beforeAutospacing="1" w:after="100" w:afterAutospacing="1" w:line="240" w:lineRule="auto"/>
         <w:outlineLvl w:val="2"/>
         <w:rPr>
-          <w:rStyle w:val="Heading4Char"/>
-          <w:sz w:val="24"/>
-          <w:szCs w:val="24"/>
-        </w:rPr>
-      </w:pPr>
-      <w:r>
-        <w:rPr>
-          <w:rStyle w:val="Heading4Char"/>
-          <w:sz w:val="24"/>
-          <w:szCs w:val="24"/>
+          <w:rStyle w:val="40"/>
+          <w:sz w:val="24"/>
+          <w:szCs w:val="24"/>
+          <w:lang w:val="en-US"/>
+        </w:rPr>
+      </w:pPr>
+      <w:r>
+        <w:rPr>
+          <w:rStyle w:val="40"/>
+          <w:sz w:val="24"/>
+          <w:szCs w:val="24"/>
+          <w:lang w:val="en-US"/>
+        </w:rPr>
+        <w:t xml:space="preserve">1.0 - </w:t>
+      </w:r>
+      <w:r>
+        <w:rPr>
+          <w:rStyle w:val="40"/>
+          <w:sz w:val="24"/>
+          <w:szCs w:val="24"/>
+          <w:lang w:val="en-US"/>
+        </w:rPr>
+        <w:t>Opening Hook + Personal Introduction (30–40 seconds)</w:t>
+      </w:r>
+    </w:p>
+    <w:p>
+      <w:pPr>
+        <w:pStyle w:val="a7"/>
+        <w:rPr>
+          <w:color w:val="000000"/>
+        </w:rPr>
+      </w:pPr>
+      <w:r>
+        <w:rPr>
+          <w:rStyle w:val="a8"/>
+          <w:rFonts w:eastAsiaTheme="majorEastAsia"/>
+          <w:color w:val="000000"/>
+        </w:rPr>
+        <w:t>"Imagine being the most technically skilled person in your team, but still struggling to have your ideas heard or projects succeed. Sounds frustrating, right? That’s the problem we’re here to discuss today: the hidden gap between hard skills and soft skills, and why the latter is just as crucial for real-world success."</w:t>
+      </w:r>
+    </w:p>
+    <w:p>
+      <w:pPr>
+        <w:pStyle w:val="a7"/>
+        <w:rPr>
+          <w:color w:val="000000"/>
+        </w:rPr>
+      </w:pPr>
+      <w:r>
+        <w:rPr>
+          <w:rStyle w:val="a8"/>
+          <w:rFonts w:eastAsiaTheme="majorEastAsia"/>
+          <w:color w:val="000000"/>
+        </w:rPr>
+        <w:t xml:space="preserve">"We are </w:t>
+      </w:r>
+      <w:proofErr w:type="spellStart"/>
+      <w:r>
+        <w:rPr>
+          <w:rStyle w:val="a8"/>
+          <w:rFonts w:eastAsiaTheme="majorEastAsia"/>
+          <w:color w:val="000000"/>
+        </w:rPr>
+        <w:t>Rodion</w:t>
+      </w:r>
+      <w:proofErr w:type="spellEnd"/>
+      <w:r>
+        <w:rPr>
+          <w:rStyle w:val="a8"/>
+          <w:rFonts w:eastAsiaTheme="majorEastAsia"/>
+          <w:color w:val="000000"/>
+        </w:rPr>
+        <w:t xml:space="preserve"> </w:t>
+      </w:r>
+      <w:proofErr w:type="spellStart"/>
+      <w:r>
+        <w:rPr>
+          <w:rStyle w:val="a8"/>
+          <w:rFonts w:eastAsiaTheme="majorEastAsia"/>
+          <w:color w:val="000000"/>
+        </w:rPr>
+        <w:t>Matvieiev</w:t>
+      </w:r>
+      <w:proofErr w:type="spellEnd"/>
+      <w:r>
+        <w:rPr>
+          <w:rStyle w:val="a8"/>
+          <w:rFonts w:eastAsiaTheme="majorEastAsia"/>
+          <w:color w:val="000000"/>
+        </w:rPr>
+        <w:t xml:space="preserve"> and Ivan </w:t>
+      </w:r>
+      <w:proofErr w:type="spellStart"/>
+      <w:r>
+        <w:rPr>
+          <w:rStyle w:val="a8"/>
+          <w:rFonts w:eastAsiaTheme="majorEastAsia"/>
+          <w:color w:val="000000"/>
+        </w:rPr>
+        <w:t>Lunevskiu</w:t>
+      </w:r>
+      <w:proofErr w:type="spellEnd"/>
+      <w:r>
+        <w:rPr>
+          <w:rStyle w:val="a8"/>
+          <w:rFonts w:eastAsiaTheme="majorEastAsia"/>
+          <w:color w:val="000000"/>
+        </w:rPr>
+        <w:t>, first-year students of Software Engineering, and today we’ll explore why mastering soft skills is essential, even for those of us just starting our careers."</w:t>
+      </w:r>
+    </w:p>
+    <w:p>
+      <w:pPr>
+        <w:rPr>
+          <w:lang w:val="en-US"/>
+        </w:rPr>
+      </w:pPr>
+    </w:p>
+    <w:p>
+      <w:pPr>
+        <w:spacing w:before="100" w:beforeAutospacing="1" w:after="100" w:afterAutospacing="1" w:line="240" w:lineRule="auto"/>
+        <w:outlineLvl w:val="2"/>
+        <w:rPr>
+          <w:rStyle w:val="40"/>
+          <w:sz w:val="24"/>
+          <w:szCs w:val="24"/>
+          <w:lang w:val="en-US"/>
+        </w:rPr>
+      </w:pPr>
+      <w:r>
+        <w:rPr>
+          <w:rStyle w:val="40"/>
+          <w:sz w:val="24"/>
+          <w:szCs w:val="24"/>
+          <w:lang w:val="en-US"/>
         </w:rPr>
         <w:t>1.1</w:t>
       </w:r>
       <w:r>
         <w:rPr>
-          <w:rStyle w:val="Heading4Char"/>
-          <w:sz w:val="24"/>
-          <w:szCs w:val="24"/>
+          <w:rStyle w:val="40"/>
+          <w:sz w:val="24"/>
+          <w:szCs w:val="24"/>
+          <w:lang w:val="en-US"/>
         </w:rPr>
         <w:t>– Amazing Fact (2–3 Minute</w:t>
       </w:r>
       <w:r>
         <w:rPr>
-          <w:rStyle w:val="Heading4Char"/>
-          <w:sz w:val="24"/>
-          <w:szCs w:val="24"/>
+          <w:rStyle w:val="40"/>
+          <w:sz w:val="24"/>
+          <w:szCs w:val="24"/>
+          <w:lang w:val="en-US"/>
         </w:rPr>
         <w:t>s</w:t>
       </w:r>
       <w:r>
         <w:rPr>
-          <w:rStyle w:val="Heading4Char"/>
-          <w:sz w:val="24"/>
-          <w:szCs w:val="24"/>
+          <w:rStyle w:val="40"/>
+          <w:sz w:val="24"/>
+          <w:szCs w:val="24"/>
+          <w:lang w:val="en-US"/>
         </w:rPr>
         <w:t>)</w:t>
       </w:r>
     </w:p>
     <w:p>
       <w:pPr>
-        <w:pStyle w:val="NormalWeb"/>
-        <w:rPr>
-          <w:color w:val="000000"/>
-        </w:rPr>
-      </w:pPr>
-      <w:r>
-        <w:rPr>
-          <w:rStyle w:val="Emphasis"/>
+        <w:pStyle w:val="a7"/>
+        <w:rPr>
+          <w:color w:val="000000"/>
+        </w:rPr>
+      </w:pPr>
+      <w:r>
+        <w:rPr>
+          <w:rStyle w:val="a8"/>
           <w:rFonts w:eastAsiaTheme="majorEastAsia"/>
           <w:color w:val="000000"/>
         </w:rPr>
@@ -833,14 +880,14 @@
     </w:p>
     <w:p>
       <w:pPr>
-        <w:pStyle w:val="NormalWeb"/>
-        <w:rPr>
-          <w:color w:val="000000"/>
-        </w:rPr>
-      </w:pPr>
-      <w:r>
-        <w:rPr>
-          <w:rStyle w:val="Emphasis"/>
+        <w:pStyle w:val="a7"/>
+        <w:rPr>
+          <w:color w:val="000000"/>
+        </w:rPr>
+      </w:pPr>
+      <w:r>
+        <w:rPr>
+          <w:rStyle w:val="a8"/>
           <w:rFonts w:eastAsiaTheme="majorEastAsia"/>
           <w:color w:val="000000"/>
         </w:rPr>
@@ -850,14 +897,14 @@
     </w:p>
     <w:p>
       <w:pPr>
-        <w:pStyle w:val="NormalWeb"/>
-        <w:rPr>
-          <w:color w:val="000000"/>
-        </w:rPr>
-      </w:pPr>
-      <w:r>
-        <w:rPr>
-          <w:rStyle w:val="Emphasis"/>
+        <w:pStyle w:val="a7"/>
+        <w:rPr>
+          <w:color w:val="000000"/>
+        </w:rPr>
+      </w:pPr>
+      <w:r>
+        <w:rPr>
+          <w:rStyle w:val="a8"/>
           <w:rFonts w:eastAsiaTheme="majorEastAsia"/>
           <w:color w:val="000000"/>
         </w:rPr>
@@ -866,14 +913,14 @@
     </w:p>
     <w:p>
       <w:pPr>
-        <w:pStyle w:val="NormalWeb"/>
-        <w:rPr>
-          <w:color w:val="000000"/>
-        </w:rPr>
-      </w:pPr>
-      <w:r>
-        <w:rPr>
-          <w:rStyle w:val="Emphasis"/>
+        <w:pStyle w:val="a7"/>
+        <w:rPr>
+          <w:color w:val="000000"/>
+        </w:rPr>
+      </w:pPr>
+      <w:r>
+        <w:rPr>
+          <w:rStyle w:val="a8"/>
           <w:rFonts w:eastAsiaTheme="majorEastAsia"/>
           <w:color w:val="000000"/>
         </w:rPr>
@@ -882,14 +929,14 @@
     </w:p>
     <w:p>
       <w:pPr>
-        <w:pStyle w:val="NormalWeb"/>
-        <w:rPr>
-          <w:color w:val="000000"/>
-        </w:rPr>
-      </w:pPr>
-      <w:r>
-        <w:rPr>
-          <w:rStyle w:val="Emphasis"/>
+        <w:pStyle w:val="a7"/>
+        <w:rPr>
+          <w:color w:val="000000"/>
+        </w:rPr>
+      </w:pPr>
+      <w:r>
+        <w:rPr>
+          <w:rStyle w:val="a8"/>
           <w:rFonts w:eastAsiaTheme="majorEastAsia"/>
           <w:color w:val="000000"/>
         </w:rPr>
@@ -898,18 +945,62 @@
     </w:p>
     <w:p>
       <w:pPr>
-        <w:pStyle w:val="NormalWeb"/>
-        <w:rPr>
-          <w:rStyle w:val="Heading4Char"/>
+        <w:pStyle w:val="a7"/>
+        <w:rPr>
+          <w:rStyle w:val="40"/>
           <w:b/>
           <w:bCs/>
         </w:rPr>
       </w:pPr>
-      <w:r>
-        <w:rPr>
-          <w:rStyle w:val="Heading4Char"/>
+    </w:p>
+    <w:p>
+      <w:pPr>
+        <w:pStyle w:val="a7"/>
+        <w:rPr>
+          <w:rStyle w:val="40"/>
           <w:b/>
           <w:bCs/>
+          <w:sz w:val="32"/>
+          <w:szCs w:val="32"/>
+        </w:rPr>
+      </w:pPr>
+      <w:proofErr w:type="spellStart"/>
+      <w:r>
+        <w:rPr>
+          <w:rStyle w:val="40"/>
+          <w:b/>
+          <w:bCs/>
+          <w:sz w:val="32"/>
+          <w:szCs w:val="32"/>
+        </w:rPr>
+        <w:t>Rodion</w:t>
+      </w:r>
+      <w:proofErr w:type="spellEnd"/>
+      <w:r>
+        <w:rPr>
+          <w:rStyle w:val="40"/>
+          <w:b/>
+          <w:bCs/>
+          <w:sz w:val="32"/>
+          <w:szCs w:val="32"/>
+        </w:rPr>
+        <w:t>:</w:t>
+      </w:r>
+    </w:p>
+    <w:p>
+      <w:pPr>
+        <w:pStyle w:val="a7"/>
+        <w:rPr>
+          <w:rStyle w:val="40"/>
+          <w:b/>
+          <w:bCs/>
+        </w:rPr>
+      </w:pPr>
+      <w:r>
+        <w:rPr>
+          <w:rStyle w:val="40"/>
+          <w:b/>
+          <w:bCs/>
         </w:rPr>
         <w:t>1.2 – Short Explanation Why the Topic Matters (2minutes)</w:t>
       </w:r>
@@ -1014,15 +1105,16 @@
     </w:p>
     <w:p>
       <w:pPr>
-        <w:pStyle w:val="Title"/>
-        <w:rPr>
-          <w:rStyle w:val="IntenseReference"/>
-          <w:lang w:val="en-US"/>
-        </w:rPr>
-      </w:pPr>
-      <w:r>
-        <w:rPr>
-          <w:rStyle w:val="IntenseReference"/>
+        <w:pStyle w:val="a4"/>
+        <w:rPr>
+          <w:rStyle w:val="ad"/>
+          <w:lang w:val="en-US"/>
+        </w:rPr>
+      </w:pPr>
+      <w:r>
+        <w:rPr>
+          <w:rStyle w:val="ad"/>
+          <w:lang w:val="en-US"/>
         </w:rPr>
         <w:t>2.</w:t>
       </w:r>
@@ -1034,7 +1126,7 @@
       </w:r>
       <w:r>
         <w:rPr>
-          <w:rStyle w:val="IntenseReference"/>
+          <w:rStyle w:val="ad"/>
           <w:lang w:val="en-US"/>
         </w:rPr>
         <w:t>Breakdown of Key Concepts</w:t>
@@ -1049,16 +1141,56 @@
     </w:p>
     <w:p>
       <w:pPr>
-        <w:pStyle w:val="NormalWeb"/>
-        <w:rPr>
-          <w:rStyle w:val="Heading4Char"/>
+        <w:rPr>
+          <w:lang w:val="en-US"/>
+        </w:rPr>
+      </w:pPr>
+    </w:p>
+    <w:p>
+      <w:pPr>
+        <w:rPr>
+          <w:lang w:val="en-US"/>
+        </w:rPr>
+      </w:pPr>
+    </w:p>
+    <w:p>
+      <w:pPr>
+        <w:rPr>
+          <w:sz w:val="32"/>
+          <w:szCs w:val="32"/>
+          <w:lang w:val="en-US"/>
+        </w:rPr>
+      </w:pPr>
+      <w:r>
+        <w:rPr>
+          <w:sz w:val="32"/>
+          <w:szCs w:val="32"/>
+          <w:lang w:val="en-US"/>
+        </w:rPr>
+        <w:lastRenderedPageBreak/>
+        <w:t>Ivan</w:t>
+      </w:r>
+      <w:r>
+        <w:rPr>
+          <w:sz w:val="32"/>
+          <w:szCs w:val="32"/>
+          <w:lang w:val="en-US"/>
+        </w:rPr>
+        <w:t>:</w:t>
+      </w:r>
+    </w:p>
+    <w:p>
+      <w:pPr>
+        <w:pStyle w:val="a7"/>
+        <w:rPr>
+          <w:rStyle w:val="40"/>
           <w:b/>
           <w:bCs/>
         </w:rPr>
       </w:pPr>
       <w:r>
         <w:rPr>
-          <w:rStyle w:val="Heading4Char"/>
+          <w:rStyle w:val="40"/>
           <w:b/>
           <w:bCs/>
         </w:rPr>
@@ -1066,7 +1198,7 @@
       </w:r>
       <w:r>
         <w:rPr>
-          <w:rStyle w:val="Heading4Char"/>
+          <w:rStyle w:val="40"/>
           <w:b/>
           <w:bCs/>
         </w:rPr>
@@ -1075,37 +1207,29 @@
     </w:p>
     <w:p>
       <w:pPr>
-        <w:pStyle w:val="NormalWeb"/>
-        <w:rPr>
-          <w:color w:val="000000"/>
-        </w:rPr>
-      </w:pPr>
-      <w:r>
-        <w:rPr>
-          <w:rStyle w:val="Emphasis"/>
-          <w:color w:val="000000"/>
-        </w:rPr>
-        <w:t xml:space="preserve">"Now that we understand why soft skills matter, let’s break down what they actually are. At their core, soft skills are the personal attributes and interpersonal abilities that allow you to interact effectively and harmoniously with others. Unlike hard skills, which are technical and </w:t>
-      </w:r>
-      <w:r>
-        <w:rPr>
-          <w:rStyle w:val="Emphasis"/>
-          <w:color w:val="000000"/>
-        </w:rPr>
-        <w:lastRenderedPageBreak/>
-        <w:t>measurable, soft skills are more nuanced—they influence how you communicate, collaborate, and solve problems."</w:t>
-      </w:r>
-    </w:p>
-    <w:p>
-      <w:pPr>
-        <w:pStyle w:val="NormalWeb"/>
-        <w:rPr>
-          <w:color w:val="000000"/>
-        </w:rPr>
-      </w:pPr>
-      <w:r>
-        <w:rPr>
-          <w:rStyle w:val="Emphasis"/>
+        <w:pStyle w:val="a7"/>
+        <w:rPr>
+          <w:color w:val="000000"/>
+        </w:rPr>
+      </w:pPr>
+      <w:r>
+        <w:rPr>
+          <w:rStyle w:val="a8"/>
+          <w:color w:val="000000"/>
+        </w:rPr>
+        <w:t>"Now that we understand why soft skills matter, let’s break down what they actually are. At their core, soft skills are the personal attributes and interpersonal abilities that allow you to interact effectively and harmoniously with others. Unlike hard skills, which are technical and measurable, soft skills are more nuanced—they influence how you communicate, collaborate, and solve problems."</w:t>
+      </w:r>
+    </w:p>
+    <w:p>
+      <w:pPr>
+        <w:pStyle w:val="a7"/>
+        <w:rPr>
+          <w:color w:val="000000"/>
+        </w:rPr>
+      </w:pPr>
+      <w:r>
+        <w:rPr>
+          <w:rStyle w:val="a8"/>
           <w:color w:val="000000"/>
         </w:rPr>
         <w:t>"Soft skills include abilities such as emotional intelligence, adaptability, effective communication, critical thinking, leadership, and teamwork. They are the invisible threads that hold successful teams together and allow individuals to navigate complex work environments with confidence."</w:t>
@@ -1113,14 +1237,14 @@
     </w:p>
     <w:p>
       <w:pPr>
-        <w:pStyle w:val="NormalWeb"/>
-        <w:rPr>
-          <w:color w:val="000000"/>
-        </w:rPr>
-      </w:pPr>
-      <w:r>
-        <w:rPr>
-          <w:rStyle w:val="Emphasis"/>
+        <w:pStyle w:val="a7"/>
+        <w:rPr>
+          <w:color w:val="000000"/>
+        </w:rPr>
+      </w:pPr>
+      <w:r>
+        <w:rPr>
+          <w:rStyle w:val="a8"/>
           <w:color w:val="000000"/>
         </w:rPr>
         <w:t>"Think of soft skills as the lubricant that keeps the machinery of your career running smoothly. No matter how technically skilled you are, without soft skills, interactions can become stiff and robotic, collaboration can falter, and even the best ideas may fail to gain traction."</w:t>
@@ -1128,14 +1252,14 @@
     </w:p>
     <w:p>
       <w:pPr>
-        <w:pStyle w:val="NormalWeb"/>
-        <w:rPr>
-          <w:color w:val="000000"/>
-        </w:rPr>
-      </w:pPr>
-      <w:r>
-        <w:rPr>
-          <w:rStyle w:val="Emphasis"/>
+        <w:pStyle w:val="a7"/>
+        <w:rPr>
+          <w:color w:val="000000"/>
+        </w:rPr>
+      </w:pPr>
+      <w:r>
+        <w:rPr>
+          <w:rStyle w:val="a8"/>
           <w:color w:val="000000"/>
         </w:rPr>
         <w:t>"By developing soft skills, you not only enhance your own performance, but you also strengthen the collective performance of your team. They allow you to step up your game, manage conflicts gracefully, and harness the power of collaboration to achieve goals that might seem out of reach otherwise."</w:t>
@@ -1143,14 +1267,14 @@
     </w:p>
     <w:p>
       <w:pPr>
-        <w:pStyle w:val="NormalWeb"/>
-        <w:rPr>
-          <w:color w:val="000000"/>
-        </w:rPr>
-      </w:pPr>
-      <w:r>
-        <w:rPr>
-          <w:rStyle w:val="Emphasis"/>
+        <w:pStyle w:val="a7"/>
+        <w:rPr>
+          <w:color w:val="000000"/>
+        </w:rPr>
+      </w:pPr>
+      <w:r>
+        <w:rPr>
+          <w:rStyle w:val="a8"/>
           <w:color w:val="000000"/>
         </w:rPr>
         <w:t>"In short, soft skills are the bridge between technical knowledge and real-world success—they ensure that your expertise has maximum impact."</w:t>
@@ -1158,14 +1282,14 @@
     </w:p>
     <w:p>
       <w:pPr>
-        <w:pStyle w:val="NormalWeb"/>
-        <w:rPr>
-          <w:color w:val="000000"/>
-        </w:rPr>
-      </w:pPr>
-      <w:r>
-        <w:rPr>
-          <w:rStyle w:val="Heading4Char"/>
+        <w:pStyle w:val="a7"/>
+        <w:rPr>
+          <w:color w:val="000000"/>
+        </w:rPr>
+      </w:pPr>
+      <w:r>
+        <w:rPr>
+          <w:rStyle w:val="40"/>
           <w:b/>
           <w:bCs/>
         </w:rPr>
@@ -1174,7 +1298,7 @@
       <w:proofErr w:type="gramStart"/>
       <w:r>
         <w:rPr>
-          <w:rStyle w:val="Heading4Char"/>
+          <w:rStyle w:val="40"/>
           <w:b/>
           <w:bCs/>
         </w:rPr>
@@ -1183,19 +1307,11 @@
       <w:proofErr w:type="gramEnd"/>
       <w:r>
         <w:rPr>
-          <w:rStyle w:val="Heading4Char"/>
+          <w:rStyle w:val="40"/>
           <w:b/>
           <w:bCs/>
         </w:rPr>
-        <w:t xml:space="preserve"> </w:t>
-      </w:r>
-      <w:r>
-        <w:rPr>
-          <w:rStyle w:val="Heading4Char"/>
-          <w:b/>
-          <w:bCs/>
-        </w:rPr>
-        <w:t>(2 minutes)</w:t>
+        <w:t xml:space="preserve"> (2 minutes)</w:t>
       </w:r>
       <w:r>
         <w:br/>
@@ -1205,7 +1321,7 @@
       </w:r>
       <w:r>
         <w:rPr>
-          <w:rStyle w:val="Emphasis"/>
+          <w:rStyle w:val="a8"/>
           <w:color w:val="000000"/>
         </w:rPr>
         <w:t>"Now that we’ve defined soft skills, let’s take a closer look at hard skills. Hard skills are the technical, measurable abilities required to perform a specific job. These include things like coding, data analysis, financial modeling, graphic design, or engineering principles—essentially, the skills you can list on a resume and quantify through tests or certifications."</w:t>
@@ -1213,14 +1329,14 @@
     </w:p>
     <w:p>
       <w:pPr>
-        <w:pStyle w:val="NormalWeb"/>
-        <w:rPr>
-          <w:color w:val="000000"/>
-        </w:rPr>
-      </w:pPr>
-      <w:r>
-        <w:rPr>
-          <w:rStyle w:val="Emphasis"/>
+        <w:pStyle w:val="a7"/>
+        <w:rPr>
+          <w:color w:val="000000"/>
+        </w:rPr>
+      </w:pPr>
+      <w:r>
+        <w:rPr>
+          <w:rStyle w:val="a8"/>
           <w:color w:val="000000"/>
         </w:rPr>
         <w:t>"Hard skills are critical—they are the foundation of your professional expertise. Without them, you simply wouldn’t be able to perform your core tasks effectively. They are the nuts and bolts of your career, the tools in your toolkit that allow you to deliver results."</w:t>
@@ -1228,14 +1344,14 @@
     </w:p>
     <w:p>
       <w:pPr>
-        <w:pStyle w:val="NormalWeb"/>
-        <w:rPr>
-          <w:color w:val="000000"/>
-        </w:rPr>
-      </w:pPr>
-      <w:r>
-        <w:rPr>
-          <w:rStyle w:val="Emphasis"/>
+        <w:pStyle w:val="a7"/>
+        <w:rPr>
+          <w:color w:val="000000"/>
+        </w:rPr>
+      </w:pPr>
+      <w:r>
+        <w:rPr>
+          <w:rStyle w:val="a8"/>
           <w:color w:val="000000"/>
         </w:rPr>
         <w:t>"However, hard skills alone aren’t enough to guarantee success. You might be a brilliant programmer or a talented engineer, but if you can’t communicate your ideas clearly, collaborate with colleagues, or adapt to changing circumstances, your impact can be limited."</w:t>
@@ -1243,14 +1359,14 @@
     </w:p>
     <w:p>
       <w:pPr>
-        <w:pStyle w:val="NormalWeb"/>
-        <w:rPr>
-          <w:color w:val="000000"/>
-        </w:rPr>
-      </w:pPr>
-      <w:r>
-        <w:rPr>
-          <w:rStyle w:val="Emphasis"/>
+        <w:pStyle w:val="a7"/>
+        <w:rPr>
+          <w:color w:val="000000"/>
+        </w:rPr>
+      </w:pPr>
+      <w:r>
+        <w:rPr>
+          <w:rStyle w:val="a8"/>
           <w:color w:val="000000"/>
         </w:rPr>
         <w:t>"That’s why soft and hard skills need to work hand in hand. Hard skills allow you to execute the task; soft skills ensure your execution is effective, collaborative, and sustainable. Think of hard skills as the engine of a car, and soft skills as the steering and brakes—both are needed to reach your destination safely and efficiently."</w:t>
@@ -1258,17 +1374,58 @@
     </w:p>
     <w:p>
       <w:pPr>
-        <w:pStyle w:val="NormalWeb"/>
-        <w:rPr>
-          <w:color w:val="000000"/>
-        </w:rPr>
-      </w:pPr>
-      <w:r>
-        <w:rPr>
-          <w:rStyle w:val="Emphasis"/>
+        <w:pStyle w:val="a7"/>
+        <w:rPr>
+          <w:rStyle w:val="a8"/>
+          <w:color w:val="000000"/>
+        </w:rPr>
+      </w:pPr>
+      <w:r>
+        <w:rPr>
+          <w:rStyle w:val="a8"/>
           <w:color w:val="000000"/>
         </w:rPr>
         <w:t>"In essence, hard skills get the work done, but soft skills ensure that the work thrives and creates meaningful impact. Together, they form the complete skill set required for professional success."</w:t>
+      </w:r>
+    </w:p>
+    <w:p>
+      <w:pPr>
+        <w:pStyle w:val="a7"/>
+        <w:rPr>
+          <w:rStyle w:val="a8"/>
+          <w:color w:val="000000"/>
+        </w:rPr>
+      </w:pPr>
+    </w:p>
+    <w:p>
+      <w:pPr>
+        <w:pStyle w:val="a7"/>
+        <w:rPr>
+          <w:color w:val="000000"/>
+          <w:sz w:val="32"/>
+          <w:szCs w:val="32"/>
+        </w:rPr>
+      </w:pPr>
+      <w:proofErr w:type="spellStart"/>
+      <w:r>
+        <w:rPr>
+          <w:rStyle w:val="a8"/>
+          <w:color w:val="000000"/>
+          <w:sz w:val="32"/>
+          <w:szCs w:val="32"/>
+        </w:rPr>
+        <w:lastRenderedPageBreak/>
+        <w:t>Rodion</w:t>
+      </w:r>
+      <w:proofErr w:type="spellEnd"/>
+      <w:r>
+        <w:rPr>
+          <w:rStyle w:val="a8"/>
+          <w:color w:val="000000"/>
+          <w:sz w:val="32"/>
+          <w:szCs w:val="32"/>
+        </w:rPr>
+        <w:t>:</w:t>
       </w:r>
     </w:p>
     <w:p>
@@ -1276,15 +1433,15 @@
         <w:spacing w:before="100" w:beforeAutospacing="1" w:after="100" w:afterAutospacing="1" w:line="240" w:lineRule="auto"/>
         <w:outlineLvl w:val="2"/>
         <w:rPr>
-          <w:rStyle w:val="Heading4Char"/>
-          <w:sz w:val="24"/>
-          <w:szCs w:val="24"/>
-          <w:lang w:val="en-US"/>
-        </w:rPr>
-      </w:pPr>
-      <w:r>
-        <w:rPr>
-          <w:rStyle w:val="Heading4Char"/>
+          <w:rStyle w:val="40"/>
+          <w:sz w:val="24"/>
+          <w:szCs w:val="24"/>
+          <w:lang w:val="en-US"/>
+        </w:rPr>
+      </w:pPr>
+      <w:r>
+        <w:rPr>
+          <w:rStyle w:val="40"/>
           <w:sz w:val="24"/>
           <w:szCs w:val="24"/>
           <w:lang w:val="en-US"/>
@@ -1293,7 +1450,7 @@
       </w:r>
       <w:r>
         <w:rPr>
-          <w:rStyle w:val="Heading4Char"/>
+          <w:rStyle w:val="40"/>
           <w:sz w:val="24"/>
           <w:szCs w:val="24"/>
           <w:lang w:val="en-US"/>
@@ -1302,7 +1459,7 @@
       </w:r>
       <w:r>
         <w:rPr>
-          <w:rStyle w:val="Heading4Char"/>
+          <w:rStyle w:val="40"/>
           <w:sz w:val="24"/>
           <w:szCs w:val="24"/>
           <w:lang w:val="en-US"/>
@@ -1355,7 +1512,6 @@
           <w:szCs w:val="24"/>
           <w:lang w:val="en-US"/>
         </w:rPr>
-        <w:lastRenderedPageBreak/>
         <w:t>"Soft skills, on the other hand, are intangible, interpersonal, and transferable across roles. They involve how you communicate, collaborate, adapt, and solve problems. In short, hard skills tell people what you can do, while soft skills show how you do it."</w:t>
       </w:r>
     </w:p>
@@ -1449,47 +1605,41 @@
     </w:p>
     <w:p>
       <w:pPr>
-        <w:pStyle w:val="Title"/>
-        <w:rPr>
-          <w:rStyle w:val="IntenseReference"/>
-        </w:rPr>
-      </w:pPr>
-      <w:r>
-        <w:rPr>
-          <w:rStyle w:val="IntenseReference"/>
-        </w:rPr>
-        <w:t xml:space="preserve">3. Main Body – Soft Skills in Today’s World (Approx. 10 </w:t>
-      </w:r>
-      <w:proofErr w:type="spellStart"/>
-      <w:r>
-        <w:rPr>
-          <w:rStyle w:val="IntenseReference"/>
-        </w:rPr>
-        <w:t>minutes</w:t>
-      </w:r>
-      <w:proofErr w:type="spellEnd"/>
-      <w:r>
-        <w:rPr>
-          <w:rStyle w:val="IntenseReference"/>
-        </w:rPr>
-        <w:t>)</w:t>
-      </w:r>
-    </w:p>
-    <w:p/>
+        <w:pStyle w:val="a4"/>
+        <w:rPr>
+          <w:rStyle w:val="ad"/>
+          <w:lang w:val="en-US"/>
+        </w:rPr>
+      </w:pPr>
+      <w:r>
+        <w:rPr>
+          <w:rStyle w:val="ad"/>
+          <w:lang w:val="en-US"/>
+        </w:rPr>
+        <w:t>3. Main Body – Soft Skills in Today’s World (Approx. 10 minutes)</w:t>
+      </w:r>
+    </w:p>
+    <w:p>
+      <w:pPr>
+        <w:rPr>
+          <w:lang w:val="en-US"/>
+        </w:rPr>
+      </w:pPr>
+    </w:p>
     <w:p>
       <w:pPr>
         <w:spacing w:before="100" w:beforeAutospacing="1" w:after="100" w:afterAutospacing="1" w:line="240" w:lineRule="auto"/>
         <w:outlineLvl w:val="2"/>
         <w:rPr>
-          <w:rStyle w:val="Heading4Char"/>
-          <w:sz w:val="24"/>
-          <w:szCs w:val="24"/>
-          <w:lang w:val="en-US"/>
-        </w:rPr>
-      </w:pPr>
-      <w:r>
-        <w:rPr>
-          <w:rStyle w:val="Heading4Char"/>
+          <w:rStyle w:val="40"/>
+          <w:sz w:val="24"/>
+          <w:szCs w:val="24"/>
+          <w:lang w:val="en-US"/>
+        </w:rPr>
+      </w:pPr>
+      <w:r>
+        <w:rPr>
+          <w:rStyle w:val="40"/>
           <w:sz w:val="24"/>
           <w:szCs w:val="24"/>
           <w:lang w:val="en-US"/>
@@ -1568,7 +1718,46 @@
           <w:szCs w:val="24"/>
           <w:lang w:val="en-US"/>
         </w:rPr>
-        <w:t>"Furthermore, professionals who compartmentalize tasks, set boundaries, and step up their game are far more likely to hit a home run rather than flop when deadlines are tight or problems arise. The ability to adapt, communicate, and lead effectively is no longer optional—it’s the engine that powers success."</w:t>
+        <w:t xml:space="preserve">"Furthermore, professionals who compartmentalize tasks, set boundaries, and step up their game are far more likely to hit a home run rather than flop when deadlines are tight or problems </w:t>
+      </w:r>
+      <w:r>
+        <w:rPr>
+          <w:rFonts w:ascii="Times New Roman" w:eastAsia="Times New Roman" w:hAnsi="Times New Roman" w:cs="Times New Roman"/>
+          <w:i/>
+          <w:iCs/>
+          <w:color w:val="000000"/>
+          <w:sz w:val="24"/>
+          <w:szCs w:val="24"/>
+          <w:lang w:val="en-US"/>
+        </w:rPr>
+        <w:lastRenderedPageBreak/>
+        <w:t>arise. The ability to adapt, communicate, and lead effectively is no longer optional—it’s the engine that powers success."</w:t>
+      </w:r>
+    </w:p>
+    <w:p>
+      <w:pPr>
+        <w:spacing w:before="100" w:beforeAutospacing="1" w:after="100" w:afterAutospacing="1" w:line="240" w:lineRule="auto"/>
+        <w:rPr>
+          <w:rFonts w:ascii="Times New Roman" w:eastAsia="Times New Roman" w:hAnsi="Times New Roman" w:cs="Times New Roman"/>
+          <w:i/>
+          <w:iCs/>
+          <w:color w:val="000000"/>
+          <w:sz w:val="32"/>
+          <w:szCs w:val="32"/>
+          <w:lang w:val="en-US"/>
+        </w:rPr>
+      </w:pPr>
+      <w:r>
+        <w:rPr>
+          <w:rFonts w:ascii="Times New Roman" w:eastAsia="Times New Roman" w:hAnsi="Times New Roman" w:cs="Times New Roman"/>
+          <w:i/>
+          <w:iCs/>
+          <w:color w:val="000000"/>
+          <w:sz w:val="32"/>
+          <w:szCs w:val="32"/>
+          <w:lang w:val="en-US"/>
+        </w:rPr>
+        <w:t>Ivan:</w:t>
       </w:r>
     </w:p>
     <w:p>
@@ -1576,15 +1765,15 @@
         <w:spacing w:before="100" w:beforeAutospacing="1" w:after="100" w:afterAutospacing="1" w:line="240" w:lineRule="auto"/>
         <w:outlineLvl w:val="2"/>
         <w:rPr>
-          <w:rStyle w:val="Heading4Char"/>
-          <w:sz w:val="24"/>
-          <w:szCs w:val="24"/>
-          <w:lang w:val="en-US"/>
-        </w:rPr>
-      </w:pPr>
-      <w:r>
-        <w:rPr>
-          <w:rStyle w:val="Heading4Char"/>
+          <w:rStyle w:val="40"/>
+          <w:sz w:val="24"/>
+          <w:szCs w:val="24"/>
+          <w:lang w:val="en-US"/>
+        </w:rPr>
+      </w:pPr>
+      <w:r>
+        <w:rPr>
+          <w:rStyle w:val="40"/>
           <w:sz w:val="24"/>
           <w:szCs w:val="24"/>
           <w:lang w:val="en-US"/>
@@ -1594,14 +1783,14 @@
     </w:p>
     <w:p>
       <w:pPr>
-        <w:pStyle w:val="NormalWeb"/>
-        <w:rPr>
-          <w:color w:val="000000"/>
-        </w:rPr>
-      </w:pPr>
-      <w:r>
-        <w:rPr>
-          <w:rStyle w:val="Emphasis"/>
+        <w:pStyle w:val="a7"/>
+        <w:rPr>
+          <w:color w:val="000000"/>
+        </w:rPr>
+      </w:pPr>
+      <w:r>
+        <w:rPr>
+          <w:rStyle w:val="a8"/>
           <w:rFonts w:eastAsiaTheme="majorEastAsia"/>
           <w:color w:val="000000"/>
         </w:rPr>
@@ -1610,31 +1799,30 @@
     </w:p>
     <w:p>
       <w:pPr>
-        <w:pStyle w:val="NormalWeb"/>
-        <w:rPr>
-          <w:color w:val="000000"/>
-        </w:rPr>
-      </w:pPr>
-      <w:r>
-        <w:rPr>
-          <w:rStyle w:val="Emphasis"/>
+        <w:pStyle w:val="a7"/>
+        <w:rPr>
+          <w:color w:val="000000"/>
+        </w:rPr>
+      </w:pPr>
+      <w:r>
+        <w:rPr>
+          <w:rStyle w:val="a8"/>
           <w:rFonts w:eastAsiaTheme="majorEastAsia"/>
           <w:color w:val="000000"/>
         </w:rPr>
-        <w:lastRenderedPageBreak/>
         <w:t>"The lesson here is clear: technical knowledge alone won’t carry you through today’s complex work environments. Teams and individuals that can huddle on the deliverable, communicate clearly, and maintain focus can rev up performance dramatically. Those who neglect soft skills can flop, no matter how brilliant their technical expertise."</w:t>
       </w:r>
     </w:p>
     <w:p>
       <w:pPr>
-        <w:pStyle w:val="NormalWeb"/>
-        <w:rPr>
-          <w:color w:val="000000"/>
-        </w:rPr>
-      </w:pPr>
-      <w:r>
-        <w:rPr>
-          <w:rStyle w:val="Emphasis"/>
+        <w:pStyle w:val="a7"/>
+        <w:rPr>
+          <w:color w:val="000000"/>
+        </w:rPr>
+      </w:pPr>
+      <w:r>
+        <w:rPr>
+          <w:rStyle w:val="a8"/>
           <w:rFonts w:eastAsiaTheme="majorEastAsia"/>
           <w:color w:val="000000"/>
         </w:rPr>
@@ -1643,14 +1831,14 @@
     </w:p>
     <w:p>
       <w:pPr>
-        <w:pStyle w:val="NormalWeb"/>
-        <w:rPr>
-          <w:color w:val="000000"/>
-        </w:rPr>
-      </w:pPr>
-      <w:r>
-        <w:rPr>
-          <w:rStyle w:val="Emphasis"/>
+        <w:pStyle w:val="a7"/>
+        <w:rPr>
+          <w:color w:val="000000"/>
+        </w:rPr>
+      </w:pPr>
+      <w:r>
+        <w:rPr>
+          <w:rStyle w:val="a8"/>
           <w:rFonts w:eastAsiaTheme="majorEastAsia"/>
           <w:color w:val="000000"/>
         </w:rPr>
@@ -1662,15 +1850,15 @@
         <w:spacing w:before="100" w:beforeAutospacing="1" w:after="100" w:afterAutospacing="1" w:line="240" w:lineRule="auto"/>
         <w:outlineLvl w:val="2"/>
         <w:rPr>
-          <w:rStyle w:val="Heading4Char"/>
-          <w:sz w:val="24"/>
-          <w:szCs w:val="24"/>
-          <w:lang w:val="en-US"/>
-        </w:rPr>
-      </w:pPr>
-      <w:r>
-        <w:rPr>
-          <w:rStyle w:val="Heading4Char"/>
+          <w:rStyle w:val="40"/>
+          <w:sz w:val="24"/>
+          <w:szCs w:val="24"/>
+          <w:lang w:val="en-US"/>
+        </w:rPr>
+      </w:pPr>
+      <w:r>
+        <w:rPr>
+          <w:rStyle w:val="40"/>
           <w:sz w:val="24"/>
           <w:szCs w:val="24"/>
           <w:lang w:val="en-US"/>
@@ -1680,14 +1868,14 @@
     </w:p>
     <w:p>
       <w:pPr>
-        <w:pStyle w:val="NormalWeb"/>
-        <w:rPr>
-          <w:color w:val="000000"/>
-        </w:rPr>
-      </w:pPr>
-      <w:r>
-        <w:rPr>
-          <w:rStyle w:val="Emphasis"/>
+        <w:pStyle w:val="a7"/>
+        <w:rPr>
+          <w:color w:val="000000"/>
+        </w:rPr>
+      </w:pPr>
+      <w:r>
+        <w:rPr>
+          <w:rStyle w:val="a8"/>
           <w:rFonts w:eastAsiaTheme="majorEastAsia"/>
           <w:color w:val="000000"/>
         </w:rPr>
@@ -1696,14 +1884,14 @@
     </w:p>
     <w:p>
       <w:pPr>
-        <w:pStyle w:val="NormalWeb"/>
-        <w:rPr>
-          <w:color w:val="000000"/>
-        </w:rPr>
-      </w:pPr>
-      <w:r>
-        <w:rPr>
-          <w:rStyle w:val="Emphasis"/>
+        <w:pStyle w:val="a7"/>
+        <w:rPr>
+          <w:color w:val="000000"/>
+        </w:rPr>
+      </w:pPr>
+      <w:r>
+        <w:rPr>
+          <w:rStyle w:val="a8"/>
           <w:rFonts w:eastAsiaTheme="majorEastAsia"/>
           <w:color w:val="000000"/>
         </w:rPr>
@@ -1712,14 +1900,14 @@
     </w:p>
     <w:p>
       <w:pPr>
-        <w:pStyle w:val="NormalWeb"/>
-        <w:rPr>
-          <w:color w:val="000000"/>
-        </w:rPr>
-      </w:pPr>
-      <w:r>
-        <w:rPr>
-          <w:rStyle w:val="Emphasis"/>
+        <w:pStyle w:val="a7"/>
+        <w:rPr>
+          <w:color w:val="000000"/>
+        </w:rPr>
+      </w:pPr>
+      <w:r>
+        <w:rPr>
+          <w:rStyle w:val="a8"/>
           <w:rFonts w:eastAsiaTheme="majorEastAsia"/>
           <w:color w:val="000000"/>
         </w:rPr>
@@ -1728,14 +1916,14 @@
     </w:p>
     <w:p>
       <w:pPr>
-        <w:pStyle w:val="NormalWeb"/>
-        <w:rPr>
-          <w:color w:val="000000"/>
-        </w:rPr>
-      </w:pPr>
-      <w:r>
-        <w:rPr>
-          <w:rStyle w:val="Emphasis"/>
+        <w:pStyle w:val="a7"/>
+        <w:rPr>
+          <w:color w:val="000000"/>
+        </w:rPr>
+      </w:pPr>
+      <w:r>
+        <w:rPr>
+          <w:rStyle w:val="a8"/>
           <w:rFonts w:eastAsiaTheme="majorEastAsia"/>
           <w:color w:val="000000"/>
         </w:rPr>
@@ -1744,9 +1932,9 @@
     </w:p>
     <w:p>
       <w:pPr>
-        <w:pStyle w:val="Title"/>
-        <w:rPr>
-          <w:rStyle w:val="IntenseReference"/>
+        <w:pStyle w:val="a4"/>
+        <w:rPr>
+          <w:rStyle w:val="ad"/>
           <w:b w:val="0"/>
           <w:bCs w:val="0"/>
           <w:lang w:val="en-US"/>
@@ -1754,11 +1942,12 @@
       </w:pPr>
       <w:r>
         <w:rPr>
-          <w:rStyle w:val="IntenseReference"/>
+          <w:rStyle w:val="ad"/>
           <w:b w:val="0"/>
           <w:bCs w:val="0"/>
           <w:lang w:val="en-US"/>
         </w:rPr>
+        <w:lastRenderedPageBreak/>
         <w:t>4. Takeaway – The Most Important Idea (2–3 minutes)</w:t>
       </w:r>
     </w:p>
@@ -1768,6 +1957,33 @@
           <w:lang w:val="en-US"/>
         </w:rPr>
       </w:pPr>
+    </w:p>
+    <w:p>
+      <w:pPr>
+        <w:rPr>
+          <w:sz w:val="32"/>
+          <w:szCs w:val="32"/>
+          <w:lang w:val="en-US"/>
+        </w:rPr>
+      </w:pPr>
+      <w:proofErr w:type="spellStart"/>
+      <w:r>
+        <w:rPr>
+          <w:sz w:val="32"/>
+          <w:szCs w:val="32"/>
+          <w:lang w:val="en-US"/>
+        </w:rPr>
+        <w:t>Rodion</w:t>
+      </w:r>
+      <w:proofErr w:type="spellEnd"/>
+      <w:r>
+        <w:rPr>
+          <w:sz w:val="32"/>
+          <w:szCs w:val="32"/>
+          <w:lang w:val="en-US"/>
+        </w:rPr>
+        <w:t>:</w:t>
+      </w:r>
     </w:p>
     <w:p>
       <w:pPr>
@@ -1838,7 +2054,6 @@
           <w:szCs w:val="24"/>
           <w:lang w:val="en-US"/>
         </w:rPr>
-        <w:lastRenderedPageBreak/>
         <w:t>"Soft skills also act as a lighthouse, guiding your career through challenges, helping you compartmentalize priorities, set boundaries, and harness the power of your own potential. By stepping up your game in areas like communication, leadership, and adaptability, you can hit a home run in both individual and team success."</w:t>
       </w:r>
     </w:p>
@@ -1977,7 +2192,7 @@
 </file>
 
 <file path=word/numbering.xml><?xml version="1.0" encoding="utf-8"?>
-<w:numbering xmlns:wpc="http://schemas.microsoft.com/office/word/2010/wordprocessingCanvas" xmlns:cx="http://schemas.microsoft.com/office/drawing/2014/chartex" xmlns:cx1="http://schemas.microsoft.com/office/drawing/2015/9/8/chartex" xmlns:cx2="http://schemas.microsoft.com/office/drawing/2015/10/21/chartex" xmlns:cx3="http://schemas.microsoft.com/office/drawing/2016/5/9/chartex" xmlns:cx4="http://schemas.microsoft.com/office/drawing/2016/5/10/chartex" xmlns:cx5="http://schemas.microsoft.com/office/drawing/2016/5/11/chartex" xmlns:cx6="http://schemas.microsoft.com/office/drawing/2016/5/12/chartex" xmlns:cx7="http://schemas.microsoft.com/office/drawing/2016/5/13/chartex" xmlns:cx8="http://schemas.microsoft.com/office/drawing/2016/5/14/chartex" xmlns:mc="http://schemas.openxmlformats.org/markup-compatibility/2006" xmlns:aink="http://schemas.microsoft.com/office/drawing/2016/ink" xmlns:am3d="http://schemas.microsoft.com/office/drawing/2017/model3d" xmlns:o="urn:schemas-microsoft-com:office:office" xmlns:oel="http://schemas.microsoft.com/office/2019/extlst" xmlns:r="http://schemas.openxmlformats.org/officeDocument/2006/relationships" xmlns:m="http://schemas.openxmlformats.org/officeDocument/2006/math" xmlns:v="urn:schemas-microsoft-com:vml" xmlns:wp14="http://schemas.microsoft.com/office/word/2010/wordprocessingDrawing" xmlns:wp="http://schemas.openxmlformats.org/drawingml/2006/wordprocessingDrawing" xmlns:w10="urn:schemas-microsoft-com:office:word" xmlns:w="http://schemas.openxmlformats.org/wordprocessingml/2006/main" xmlns:w14="http://schemas.microsoft.com/office/word/2010/wordml" xmlns:w15="http://schemas.microsoft.com/office/word/2012/wordml" xmlns:w16cex="http://schemas.microsoft.com/office/word/2018/wordml/cex" xmlns:w16cid="http://schemas.microsoft.com/office/word/2016/wordml/cid" xmlns:w16="http://schemas.microsoft.com/office/word/2018/wordml" xmlns:w16sdtdh="http://schemas.microsoft.com/office/word/2020/wordml/sdtdatahash" xmlns:w16se="http://schemas.microsoft.com/office/word/2015/wordml/symex" xmlns:wpg="http://schemas.microsoft.com/office/word/2010/wordprocessingGroup" xmlns:wpi="http://schemas.microsoft.com/office/word/2010/wordprocessingInk" xmlns:wne="http://schemas.microsoft.com/office/word/2006/wordml" xmlns:wps="http://schemas.microsoft.com/office/word/2010/wordprocessingShape" mc:Ignorable="w14 w15 w16se w16cid w16 w16cex w16sdtdh wp14">
+<w:numbering xmlns:wpc="http://schemas.microsoft.com/office/word/2010/wordprocessingCanvas" xmlns:cx="http://schemas.microsoft.com/office/drawing/2014/chartex" xmlns:cx1="http://schemas.microsoft.com/office/drawing/2015/9/8/chartex" xmlns:cx2="http://schemas.microsoft.com/office/drawing/2015/10/21/chartex" xmlns:cx3="http://schemas.microsoft.com/office/drawing/2016/5/9/chartex" xmlns:cx4="http://schemas.microsoft.com/office/drawing/2016/5/10/chartex" xmlns:cx5="http://schemas.microsoft.com/office/drawing/2016/5/11/chartex" xmlns:cx6="http://schemas.microsoft.com/office/drawing/2016/5/12/chartex" xmlns:cx7="http://schemas.microsoft.com/office/drawing/2016/5/13/chartex" xmlns:cx8="http://schemas.microsoft.com/office/drawing/2016/5/14/chartex" xmlns:mc="http://schemas.openxmlformats.org/markup-compatibility/2006" xmlns:aink="http://schemas.microsoft.com/office/drawing/2016/ink" xmlns:am3d="http://schemas.microsoft.com/office/drawing/2017/model3d" xmlns:o="urn:schemas-microsoft-com:office:office" xmlns:r="http://schemas.openxmlformats.org/officeDocument/2006/relationships" xmlns:m="http://schemas.openxmlformats.org/officeDocument/2006/math" xmlns:v="urn:schemas-microsoft-com:vml" xmlns:wp14="http://schemas.microsoft.com/office/word/2010/wordprocessingDrawing" xmlns:wp="http://schemas.openxmlformats.org/drawingml/2006/wordprocessingDrawing" xmlns:w10="urn:schemas-microsoft-com:office:word" xmlns:w="http://schemas.openxmlformats.org/wordprocessingml/2006/main" xmlns:w14="http://schemas.microsoft.com/office/word/2010/wordml" xmlns:w15="http://schemas.microsoft.com/office/word/2012/wordml" xmlns:w16cex="http://schemas.microsoft.com/office/word/2018/wordml/cex" xmlns:w16cid="http://schemas.microsoft.com/office/word/2016/wordml/cid" xmlns:w16="http://schemas.microsoft.com/office/word/2018/wordml" xmlns:w16sdtdh="http://schemas.microsoft.com/office/word/2020/wordml/sdtdatahash" xmlns:w16se="http://schemas.microsoft.com/office/word/2015/wordml/symex" xmlns:wpg="http://schemas.microsoft.com/office/word/2010/wordprocessingGroup" xmlns:wpi="http://schemas.microsoft.com/office/word/2010/wordprocessingInk" xmlns:wne="http://schemas.microsoft.com/office/word/2006/wordml" xmlns:wps="http://schemas.microsoft.com/office/word/2010/wordprocessingShape" mc:Ignorable="w14 w15 w16se w16cid w16 w16cex w16sdtdh wp14">
   <w:abstractNum w:abstractNumId="0" w15:restartNumberingAfterBreak="0">
     <w:nsid w:val="22BF1F83"/>
     <w:multiLevelType w:val="hybridMultilevel"/>
@@ -2923,31 +3138,31 @@
       </w:rPr>
     </w:lvl>
   </w:abstractNum>
-  <w:num w:numId="1" w16cid:durableId="354699605">
+  <w:num w:numId="1">
     <w:abstractNumId w:val="6"/>
   </w:num>
-  <w:num w:numId="2" w16cid:durableId="783690040">
+  <w:num w:numId="2">
     <w:abstractNumId w:val="3"/>
   </w:num>
-  <w:num w:numId="3" w16cid:durableId="659578482">
+  <w:num w:numId="3">
     <w:abstractNumId w:val="0"/>
   </w:num>
-  <w:num w:numId="4" w16cid:durableId="188371130">
+  <w:num w:numId="4">
     <w:abstractNumId w:val="5"/>
   </w:num>
-  <w:num w:numId="5" w16cid:durableId="779884925">
+  <w:num w:numId="5">
     <w:abstractNumId w:val="8"/>
   </w:num>
-  <w:num w:numId="6" w16cid:durableId="1081870680">
+  <w:num w:numId="6">
     <w:abstractNumId w:val="7"/>
   </w:num>
-  <w:num w:numId="7" w16cid:durableId="1697151403">
+  <w:num w:numId="7">
     <w:abstractNumId w:val="1"/>
   </w:num>
-  <w:num w:numId="8" w16cid:durableId="783039473">
+  <w:num w:numId="8">
     <w:abstractNumId w:val="2"/>
   </w:num>
-  <w:num w:numId="9" w16cid:durableId="1323850712">
+  <w:num w:numId="9">
     <w:abstractNumId w:val="4"/>
   </w:num>
 </w:numbering>
@@ -3348,15 +3563,15 @@
     <w:lsdException w:name="Unresolved Mention" w:semiHidden="1" w:unhideWhenUsed="1"/>
     <w:lsdException w:name="Smart Link" w:semiHidden="1" w:unhideWhenUsed="1"/>
   </w:latentStyles>
-  <w:style w:type="paragraph" w:default="1" w:styleId="Normal">
+  <w:style w:type="paragraph" w:default="1" w:styleId="a">
     <w:name w:val="Normal"/>
     <w:qFormat/>
   </w:style>
-  <w:style w:type="paragraph" w:styleId="Heading1">
+  <w:style w:type="paragraph" w:styleId="1">
     <w:name w:val="heading 1"/>
-    <w:basedOn w:val="Normal"/>
-    <w:next w:val="Normal"/>
-    <w:link w:val="Heading1Char"/>
+    <w:basedOn w:val="a"/>
+    <w:next w:val="a"/>
+    <w:link w:val="10"/>
     <w:uiPriority w:val="9"/>
     <w:qFormat/>
     <w:rsid w:val="00604D69"/>
@@ -3373,11 +3588,11 @@
       <w:szCs w:val="32"/>
     </w:rPr>
   </w:style>
-  <w:style w:type="paragraph" w:styleId="Heading2">
+  <w:style w:type="paragraph" w:styleId="2">
     <w:name w:val="heading 2"/>
-    <w:basedOn w:val="Normal"/>
-    <w:next w:val="Normal"/>
-    <w:link w:val="Heading2Char"/>
+    <w:basedOn w:val="a"/>
+    <w:next w:val="a"/>
+    <w:link w:val="20"/>
     <w:uiPriority w:val="9"/>
     <w:unhideWhenUsed/>
     <w:qFormat/>
@@ -3395,11 +3610,11 @@
       <w:szCs w:val="26"/>
     </w:rPr>
   </w:style>
-  <w:style w:type="paragraph" w:styleId="Heading3">
+  <w:style w:type="paragraph" w:styleId="3">
     <w:name w:val="heading 3"/>
-    <w:basedOn w:val="Normal"/>
-    <w:next w:val="Normal"/>
-    <w:link w:val="Heading3Char"/>
+    <w:basedOn w:val="a"/>
+    <w:next w:val="a"/>
+    <w:link w:val="30"/>
     <w:uiPriority w:val="9"/>
     <w:unhideWhenUsed/>
     <w:qFormat/>
@@ -3417,11 +3632,11 @@
       <w:szCs w:val="24"/>
     </w:rPr>
   </w:style>
-  <w:style w:type="paragraph" w:styleId="Heading4">
+  <w:style w:type="paragraph" w:styleId="4">
     <w:name w:val="heading 4"/>
-    <w:basedOn w:val="Normal"/>
-    <w:next w:val="Normal"/>
-    <w:link w:val="Heading4Char"/>
+    <w:basedOn w:val="a"/>
+    <w:next w:val="a"/>
+    <w:link w:val="40"/>
     <w:uiPriority w:val="9"/>
     <w:unhideWhenUsed/>
     <w:qFormat/>
@@ -3439,13 +3654,13 @@
       <w:color w:val="2F5496" w:themeColor="accent1" w:themeShade="BF"/>
     </w:rPr>
   </w:style>
-  <w:style w:type="character" w:default="1" w:styleId="DefaultParagraphFont">
+  <w:style w:type="character" w:default="1" w:styleId="a0">
     <w:name w:val="Default Paragraph Font"/>
     <w:uiPriority w:val="1"/>
     <w:semiHidden/>
     <w:unhideWhenUsed/>
   </w:style>
-  <w:style w:type="table" w:default="1" w:styleId="TableNormal">
+  <w:style w:type="table" w:default="1" w:styleId="a1">
     <w:name w:val="Normal Table"/>
     <w:uiPriority w:val="99"/>
     <w:semiHidden/>
@@ -3460,15 +3675,15 @@
       </w:tblCellMar>
     </w:tblPr>
   </w:style>
-  <w:style w:type="numbering" w:default="1" w:styleId="NoList">
+  <w:style w:type="numbering" w:default="1" w:styleId="a2">
     <w:name w:val="No List"/>
     <w:uiPriority w:val="99"/>
     <w:semiHidden/>
     <w:unhideWhenUsed/>
   </w:style>
-  <w:style w:type="paragraph" w:styleId="ListParagraph">
+  <w:style w:type="paragraph" w:styleId="a3">
     <w:name w:val="List Paragraph"/>
-    <w:basedOn w:val="Normal"/>
+    <w:basedOn w:val="a"/>
     <w:uiPriority w:val="34"/>
     <w:qFormat/>
     <w:rsid w:val="003B35F1"/>
@@ -3477,10 +3692,10 @@
       <w:contextualSpacing/>
     </w:pPr>
   </w:style>
-  <w:style w:type="character" w:customStyle="1" w:styleId="Heading1Char">
-    <w:name w:val="Heading 1 Char"/>
-    <w:basedOn w:val="DefaultParagraphFont"/>
-    <w:link w:val="Heading1"/>
+  <w:style w:type="character" w:customStyle="1" w:styleId="10">
+    <w:name w:val="Заголовок 1 Знак"/>
+    <w:basedOn w:val="a0"/>
+    <w:link w:val="1"/>
     <w:uiPriority w:val="9"/>
     <w:rsid w:val="00604D69"/>
     <w:rPr>
@@ -3490,11 +3705,11 @@
       <w:szCs w:val="32"/>
     </w:rPr>
   </w:style>
-  <w:style w:type="paragraph" w:styleId="Title">
+  <w:style w:type="paragraph" w:styleId="a4">
     <w:name w:val="Title"/>
-    <w:basedOn w:val="Normal"/>
-    <w:next w:val="Normal"/>
-    <w:link w:val="TitleChar"/>
+    <w:basedOn w:val="a"/>
+    <w:next w:val="a"/>
+    <w:link w:val="a5"/>
     <w:uiPriority w:val="10"/>
     <w:qFormat/>
     <w:rsid w:val="00604D69"/>
@@ -3510,10 +3725,10 @@
       <w:szCs w:val="56"/>
     </w:rPr>
   </w:style>
-  <w:style w:type="character" w:customStyle="1" w:styleId="TitleChar">
-    <w:name w:val="Title Char"/>
-    <w:basedOn w:val="DefaultParagraphFont"/>
-    <w:link w:val="Title"/>
+  <w:style w:type="character" w:customStyle="1" w:styleId="a5">
+    <w:name w:val="Заголовок Знак"/>
+    <w:basedOn w:val="a0"/>
+    <w:link w:val="a4"/>
     <w:uiPriority w:val="10"/>
     <w:rsid w:val="00604D69"/>
     <w:rPr>
@@ -3524,10 +3739,10 @@
       <w:szCs w:val="56"/>
     </w:rPr>
   </w:style>
-  <w:style w:type="character" w:customStyle="1" w:styleId="Heading3Char">
-    <w:name w:val="Heading 3 Char"/>
-    <w:basedOn w:val="DefaultParagraphFont"/>
-    <w:link w:val="Heading3"/>
+  <w:style w:type="character" w:customStyle="1" w:styleId="30">
+    <w:name w:val="Заголовок 3 Знак"/>
+    <w:basedOn w:val="a0"/>
+    <w:link w:val="3"/>
     <w:uiPriority w:val="9"/>
     <w:rsid w:val="00840E1B"/>
     <w:rPr>
@@ -3537,9 +3752,9 @@
       <w:szCs w:val="24"/>
     </w:rPr>
   </w:style>
-  <w:style w:type="character" w:styleId="Strong">
+  <w:style w:type="character" w:styleId="a6">
     <w:name w:val="Strong"/>
-    <w:basedOn w:val="DefaultParagraphFont"/>
+    <w:basedOn w:val="a0"/>
     <w:uiPriority w:val="22"/>
     <w:qFormat/>
     <w:rsid w:val="00840E1B"/>
@@ -3548,9 +3763,9 @@
       <w:bCs/>
     </w:rPr>
   </w:style>
-  <w:style w:type="paragraph" w:styleId="NormalWeb">
+  <w:style w:type="paragraph" w:styleId="a7">
     <w:name w:val="Normal (Web)"/>
-    <w:basedOn w:val="Normal"/>
+    <w:basedOn w:val="a"/>
     <w:uiPriority w:val="99"/>
     <w:semiHidden/>
     <w:unhideWhenUsed/>
@@ -3565,9 +3780,9 @@
       <w:lang w:val="en-US"/>
     </w:rPr>
   </w:style>
-  <w:style w:type="character" w:styleId="Emphasis">
+  <w:style w:type="character" w:styleId="a8">
     <w:name w:val="Emphasis"/>
-    <w:basedOn w:val="DefaultParagraphFont"/>
+    <w:basedOn w:val="a0"/>
     <w:uiPriority w:val="20"/>
     <w:qFormat/>
     <w:rsid w:val="00840E1B"/>
@@ -3576,11 +3791,11 @@
       <w:iCs/>
     </w:rPr>
   </w:style>
-  <w:style w:type="paragraph" w:styleId="Subtitle">
+  <w:style w:type="paragraph" w:styleId="a9">
     <w:name w:val="Subtitle"/>
-    <w:basedOn w:val="Normal"/>
-    <w:next w:val="Normal"/>
-    <w:link w:val="SubtitleChar"/>
+    <w:basedOn w:val="a"/>
+    <w:next w:val="a"/>
+    <w:link w:val="aa"/>
     <w:uiPriority w:val="11"/>
     <w:qFormat/>
     <w:rsid w:val="00BF45A0"/>
@@ -3595,10 +3810,10 @@
       <w:spacing w:val="15"/>
     </w:rPr>
   </w:style>
-  <w:style w:type="character" w:customStyle="1" w:styleId="SubtitleChar">
-    <w:name w:val="Subtitle Char"/>
-    <w:basedOn w:val="DefaultParagraphFont"/>
-    <w:link w:val="Subtitle"/>
+  <w:style w:type="character" w:customStyle="1" w:styleId="aa">
+    <w:name w:val="Подзаголовок Знак"/>
+    <w:basedOn w:val="a0"/>
+    <w:link w:val="a9"/>
     <w:uiPriority w:val="11"/>
     <w:rsid w:val="00BF45A0"/>
     <w:rPr>
@@ -3607,11 +3822,11 @@
       <w:spacing w:val="15"/>
     </w:rPr>
   </w:style>
-  <w:style w:type="paragraph" w:styleId="IntenseQuote">
+  <w:style w:type="paragraph" w:styleId="ab">
     <w:name w:val="Intense Quote"/>
-    <w:basedOn w:val="Normal"/>
-    <w:next w:val="Normal"/>
-    <w:link w:val="IntenseQuoteChar"/>
+    <w:basedOn w:val="a"/>
+    <w:next w:val="a"/>
+    <w:link w:val="ac"/>
     <w:uiPriority w:val="30"/>
     <w:qFormat/>
     <w:rsid w:val="00BF45A0"/>
@@ -3630,10 +3845,10 @@
       <w:color w:val="4472C4" w:themeColor="accent1"/>
     </w:rPr>
   </w:style>
-  <w:style w:type="character" w:customStyle="1" w:styleId="IntenseQuoteChar">
-    <w:name w:val="Intense Quote Char"/>
-    <w:basedOn w:val="DefaultParagraphFont"/>
-    <w:link w:val="IntenseQuote"/>
+  <w:style w:type="character" w:customStyle="1" w:styleId="ac">
+    <w:name w:val="Выделенная цитата Знак"/>
+    <w:basedOn w:val="a0"/>
+    <w:link w:val="ab"/>
     <w:uiPriority w:val="30"/>
     <w:rsid w:val="00BF45A0"/>
     <w:rPr>
@@ -3642,9 +3857,9 @@
       <w:color w:val="4472C4" w:themeColor="accent1"/>
     </w:rPr>
   </w:style>
-  <w:style w:type="character" w:styleId="IntenseReference">
+  <w:style w:type="character" w:styleId="ad">
     <w:name w:val="Intense Reference"/>
-    <w:basedOn w:val="DefaultParagraphFont"/>
+    <w:basedOn w:val="a0"/>
     <w:uiPriority w:val="32"/>
     <w:qFormat/>
     <w:rsid w:val="00BF45A0"/>
@@ -3656,10 +3871,10 @@
       <w:spacing w:val="5"/>
     </w:rPr>
   </w:style>
-  <w:style w:type="character" w:customStyle="1" w:styleId="Heading4Char">
-    <w:name w:val="Heading 4 Char"/>
-    <w:basedOn w:val="DefaultParagraphFont"/>
-    <w:link w:val="Heading4"/>
+  <w:style w:type="character" w:customStyle="1" w:styleId="40">
+    <w:name w:val="Заголовок 4 Знак"/>
+    <w:basedOn w:val="a0"/>
+    <w:link w:val="4"/>
     <w:uiPriority w:val="9"/>
     <w:rsid w:val="00BF45A0"/>
     <w:rPr>
@@ -3669,10 +3884,10 @@
       <w:color w:val="2F5496" w:themeColor="accent1" w:themeShade="BF"/>
     </w:rPr>
   </w:style>
-  <w:style w:type="character" w:customStyle="1" w:styleId="Heading2Char">
-    <w:name w:val="Heading 2 Char"/>
-    <w:basedOn w:val="DefaultParagraphFont"/>
-    <w:link w:val="Heading2"/>
+  <w:style w:type="character" w:customStyle="1" w:styleId="20">
+    <w:name w:val="Заголовок 2 Знак"/>
+    <w:basedOn w:val="a0"/>
+    <w:link w:val="2"/>
     <w:uiPriority w:val="9"/>
     <w:rsid w:val="00BF45A0"/>
     <w:rPr>

</xml_diff>